<commit_message>
Revisions of concept 6-19
</commit_message>
<xml_diff>
--- a/AFS 18F Proposal/Concept – Develop a tool that will utilize the FDA.docx
+++ b/AFS 18F Proposal/Concept – Develop a tool that will utilize the FDA.docx
@@ -30,17 +30,7 @@
           <w:sz w:val="48"/>
           <w:szCs w:val="48"/>
         </w:rPr>
-        <w:t xml:space="preserve"> Develop a tool that will utilize the FDA “Food Recall Enforcement Reports” to inform and educate consumers of food product recalls that are in an</w:t>
-      </w:r>
-      <w:bookmarkStart w:id="0" w:name="_GoBack"/>
-      <w:bookmarkEnd w:id="0"/>
-      <w:r>
-        <w:rPr>
-          <w:rFonts w:ascii="Calibri" w:hAnsi="Calibri" w:cs="Calibri"/>
-          <w:sz w:val="48"/>
-          <w:szCs w:val="48"/>
-        </w:rPr>
-        <w:t xml:space="preserve"> open and or closed status. That dataset is derived from an open FDA API endpoint for all food </w:t>
+        <w:t xml:space="preserve"> Develop a tool that will utilize the FDA “Food Recall Enforcement Reports” to inform and educate consumers of food product recalls that are in an open and or closed status. That dataset is derived from an open FDA API endpoint for all food </w:t>
       </w:r>
       <w:proofErr w:type="gramStart"/>
       <w:r>
@@ -703,12 +693,1491 @@
         <w:t>As a nutritionist I want to ensure that when I establish a profile to request alerts my username, password and email address is secure so that my email is not provided or obtainable by others</w:t>
       </w:r>
     </w:p>
+    <w:p>
+      <w:pPr>
+        <w:rPr>
+          <w:sz w:val="48"/>
+          <w:szCs w:val="48"/>
+        </w:rPr>
+      </w:pPr>
+    </w:p>
+    <w:p>
+      <w:pPr>
+        <w:rPr>
+          <w:rFonts w:ascii="PT Sans" w:eastAsia="Times New Roman" w:hAnsi="PT Sans" w:cs="Times New Roman"/>
+          <w:color w:val="000000"/>
+          <w:sz w:val="27"/>
+          <w:szCs w:val="27"/>
+        </w:rPr>
+      </w:pPr>
+    </w:p>
+    <w:p>
+      <w:pPr>
+        <w:rPr>
+          <w:rFonts w:ascii="PT Sans" w:eastAsia="Times New Roman" w:hAnsi="PT Sans" w:cs="Times New Roman"/>
+          <w:color w:val="000000"/>
+          <w:sz w:val="27"/>
+          <w:szCs w:val="27"/>
+        </w:rPr>
+      </w:pPr>
+      <w:hyperlink r:id="rId5" w:history="1">
+        <w:r>
+          <w:rPr>
+            <w:rFonts w:ascii="PT Sans" w:eastAsia="Times New Roman" w:hAnsi="PT Sans" w:cs="Times New Roman"/>
+            <w:color w:val="0000FF"/>
+            <w:sz w:val="27"/>
+            <w:szCs w:val="27"/>
+          </w:rPr>
+          <w:t>Alabama</w:t>
+        </w:r>
+      </w:hyperlink>
+      <w:r>
+        <w:rPr>
+          <w:rFonts w:ascii="PT Sans" w:eastAsia="Times New Roman" w:hAnsi="PT Sans" w:cs="Times New Roman"/>
+          <w:color w:val="000000"/>
+          <w:sz w:val="27"/>
+          <w:szCs w:val="27"/>
+        </w:rPr>
+        <w:t> </w:t>
+      </w:r>
+      <w:r>
+        <w:rPr>
+          <w:rFonts w:ascii="PT Sans" w:eastAsia="Times New Roman" w:hAnsi="PT Sans" w:cs="Times New Roman"/>
+          <w:color w:val="000000"/>
+          <w:sz w:val="27"/>
+          <w:szCs w:val="27"/>
+        </w:rPr>
+        <w:br/>
+      </w:r>
+      <w:hyperlink r:id="rId6" w:history="1">
+        <w:r>
+          <w:rPr>
+            <w:rFonts w:ascii="PT Sans" w:eastAsia="Times New Roman" w:hAnsi="PT Sans" w:cs="Times New Roman"/>
+            <w:color w:val="0000FF"/>
+            <w:sz w:val="27"/>
+            <w:szCs w:val="27"/>
+          </w:rPr>
+          <w:t>Alaska</w:t>
+        </w:r>
+      </w:hyperlink>
+      <w:r>
+        <w:rPr>
+          <w:rFonts w:ascii="PT Sans" w:eastAsia="Times New Roman" w:hAnsi="PT Sans" w:cs="Times New Roman"/>
+          <w:color w:val="000000"/>
+          <w:sz w:val="27"/>
+          <w:szCs w:val="27"/>
+        </w:rPr>
+        <w:t> </w:t>
+      </w:r>
+      <w:r>
+        <w:rPr>
+          <w:rFonts w:ascii="PT Sans" w:eastAsia="Times New Roman" w:hAnsi="PT Sans" w:cs="Times New Roman"/>
+          <w:color w:val="000000"/>
+          <w:sz w:val="27"/>
+          <w:szCs w:val="27"/>
+        </w:rPr>
+        <w:br/>
+      </w:r>
+      <w:hyperlink r:id="rId7" w:history="1">
+        <w:r>
+          <w:rPr>
+            <w:rFonts w:ascii="PT Sans" w:eastAsia="Times New Roman" w:hAnsi="PT Sans" w:cs="Times New Roman"/>
+            <w:color w:val="0000FF"/>
+            <w:sz w:val="27"/>
+            <w:szCs w:val="27"/>
+          </w:rPr>
+          <w:t>Arizona</w:t>
+        </w:r>
+      </w:hyperlink>
+      <w:r>
+        <w:rPr>
+          <w:rFonts w:ascii="PT Sans" w:eastAsia="Times New Roman" w:hAnsi="PT Sans" w:cs="Times New Roman"/>
+          <w:color w:val="000000"/>
+          <w:sz w:val="27"/>
+          <w:szCs w:val="27"/>
+        </w:rPr>
+        <w:t> </w:t>
+      </w:r>
+      <w:r>
+        <w:rPr>
+          <w:rFonts w:ascii="PT Sans" w:eastAsia="Times New Roman" w:hAnsi="PT Sans" w:cs="Times New Roman"/>
+          <w:color w:val="000000"/>
+          <w:sz w:val="27"/>
+          <w:szCs w:val="27"/>
+        </w:rPr>
+        <w:br/>
+      </w:r>
+      <w:hyperlink r:id="rId8" w:history="1">
+        <w:r>
+          <w:rPr>
+            <w:rFonts w:ascii="PT Sans" w:eastAsia="Times New Roman" w:hAnsi="PT Sans" w:cs="Times New Roman"/>
+            <w:color w:val="0000FF"/>
+            <w:sz w:val="27"/>
+            <w:szCs w:val="27"/>
+          </w:rPr>
+          <w:t>Arkansas</w:t>
+        </w:r>
+      </w:hyperlink>
+      <w:r>
+        <w:rPr>
+          <w:rFonts w:ascii="PT Sans" w:eastAsia="Times New Roman" w:hAnsi="PT Sans" w:cs="Times New Roman"/>
+          <w:color w:val="000000"/>
+          <w:sz w:val="27"/>
+          <w:szCs w:val="27"/>
+        </w:rPr>
+        <w:t> </w:t>
+      </w:r>
+      <w:r>
+        <w:rPr>
+          <w:rFonts w:ascii="PT Sans" w:eastAsia="Times New Roman" w:hAnsi="PT Sans" w:cs="Times New Roman"/>
+          <w:color w:val="000000"/>
+          <w:sz w:val="27"/>
+          <w:szCs w:val="27"/>
+        </w:rPr>
+        <w:br/>
+      </w:r>
+      <w:hyperlink r:id="rId9" w:history="1">
+        <w:r>
+          <w:rPr>
+            <w:rFonts w:ascii="PT Sans" w:eastAsia="Times New Roman" w:hAnsi="PT Sans" w:cs="Times New Roman"/>
+            <w:color w:val="0000FF"/>
+            <w:sz w:val="27"/>
+            <w:szCs w:val="27"/>
+          </w:rPr>
+          <w:t>California</w:t>
+        </w:r>
+      </w:hyperlink>
+      <w:r>
+        <w:rPr>
+          <w:rFonts w:ascii="PT Sans" w:eastAsia="Times New Roman" w:hAnsi="PT Sans" w:cs="Times New Roman"/>
+          <w:color w:val="000000"/>
+          <w:sz w:val="27"/>
+          <w:szCs w:val="27"/>
+        </w:rPr>
+        <w:t> </w:t>
+      </w:r>
+      <w:r>
+        <w:rPr>
+          <w:rFonts w:ascii="PT Sans" w:eastAsia="Times New Roman" w:hAnsi="PT Sans" w:cs="Times New Roman"/>
+          <w:color w:val="000000"/>
+          <w:sz w:val="27"/>
+          <w:szCs w:val="27"/>
+        </w:rPr>
+        <w:br/>
+      </w:r>
+      <w:hyperlink r:id="rId10" w:history="1">
+        <w:r>
+          <w:rPr>
+            <w:rFonts w:ascii="PT Sans" w:eastAsia="Times New Roman" w:hAnsi="PT Sans" w:cs="Times New Roman"/>
+            <w:color w:val="0000FF"/>
+            <w:sz w:val="27"/>
+            <w:szCs w:val="27"/>
+          </w:rPr>
+          <w:t>Colorado</w:t>
+        </w:r>
+      </w:hyperlink>
+      <w:r>
+        <w:rPr>
+          <w:rFonts w:ascii="PT Sans" w:eastAsia="Times New Roman" w:hAnsi="PT Sans" w:cs="Times New Roman"/>
+          <w:color w:val="000000"/>
+          <w:sz w:val="27"/>
+          <w:szCs w:val="27"/>
+        </w:rPr>
+        <w:t> </w:t>
+      </w:r>
+      <w:r>
+        <w:rPr>
+          <w:rFonts w:ascii="PT Sans" w:eastAsia="Times New Roman" w:hAnsi="PT Sans" w:cs="Times New Roman"/>
+          <w:color w:val="000000"/>
+          <w:sz w:val="27"/>
+          <w:szCs w:val="27"/>
+        </w:rPr>
+        <w:br/>
+      </w:r>
+      <w:hyperlink r:id="rId11" w:history="1">
+        <w:r>
+          <w:rPr>
+            <w:rFonts w:ascii="PT Sans" w:eastAsia="Times New Roman" w:hAnsi="PT Sans" w:cs="Times New Roman"/>
+            <w:color w:val="0000FF"/>
+            <w:sz w:val="27"/>
+            <w:szCs w:val="27"/>
+          </w:rPr>
+          <w:t>Connecticut</w:t>
+        </w:r>
+      </w:hyperlink>
+      <w:r>
+        <w:rPr>
+          <w:rFonts w:ascii="PT Sans" w:eastAsia="Times New Roman" w:hAnsi="PT Sans" w:cs="Times New Roman"/>
+          <w:color w:val="000000"/>
+          <w:sz w:val="27"/>
+          <w:szCs w:val="27"/>
+        </w:rPr>
+        <w:t> </w:t>
+      </w:r>
+      <w:r>
+        <w:rPr>
+          <w:rFonts w:ascii="PT Sans" w:eastAsia="Times New Roman" w:hAnsi="PT Sans" w:cs="Times New Roman"/>
+          <w:color w:val="000000"/>
+          <w:sz w:val="27"/>
+          <w:szCs w:val="27"/>
+        </w:rPr>
+        <w:br/>
+      </w:r>
+      <w:hyperlink r:id="rId12" w:history="1">
+        <w:r>
+          <w:rPr>
+            <w:rFonts w:ascii="PT Sans" w:eastAsia="Times New Roman" w:hAnsi="PT Sans" w:cs="Times New Roman"/>
+            <w:color w:val="0000FF"/>
+            <w:sz w:val="27"/>
+            <w:szCs w:val="27"/>
+          </w:rPr>
+          <w:t>Delaware</w:t>
+        </w:r>
+      </w:hyperlink>
+      <w:r>
+        <w:rPr>
+          <w:rFonts w:ascii="PT Sans" w:eastAsia="Times New Roman" w:hAnsi="PT Sans" w:cs="Times New Roman"/>
+          <w:color w:val="000000"/>
+          <w:sz w:val="27"/>
+          <w:szCs w:val="27"/>
+        </w:rPr>
+        <w:t> </w:t>
+      </w:r>
+      <w:r>
+        <w:rPr>
+          <w:rFonts w:ascii="PT Sans" w:eastAsia="Times New Roman" w:hAnsi="PT Sans" w:cs="Times New Roman"/>
+          <w:color w:val="000000"/>
+          <w:sz w:val="27"/>
+          <w:szCs w:val="27"/>
+        </w:rPr>
+        <w:br/>
+      </w:r>
+      <w:hyperlink r:id="rId13" w:history="1">
+        <w:r>
+          <w:rPr>
+            <w:rFonts w:ascii="PT Sans" w:eastAsia="Times New Roman" w:hAnsi="PT Sans" w:cs="Times New Roman"/>
+            <w:color w:val="0000FF"/>
+            <w:sz w:val="27"/>
+            <w:szCs w:val="27"/>
+          </w:rPr>
+          <w:t>Florida</w:t>
+        </w:r>
+      </w:hyperlink>
+      <w:r>
+        <w:rPr>
+          <w:rFonts w:ascii="PT Sans" w:eastAsia="Times New Roman" w:hAnsi="PT Sans" w:cs="Times New Roman"/>
+          <w:color w:val="000000"/>
+          <w:sz w:val="27"/>
+          <w:szCs w:val="27"/>
+        </w:rPr>
+        <w:t> </w:t>
+      </w:r>
+      <w:r>
+        <w:rPr>
+          <w:rFonts w:ascii="PT Sans" w:eastAsia="Times New Roman" w:hAnsi="PT Sans" w:cs="Times New Roman"/>
+          <w:color w:val="000000"/>
+          <w:sz w:val="27"/>
+          <w:szCs w:val="27"/>
+        </w:rPr>
+        <w:br/>
+      </w:r>
+      <w:hyperlink r:id="rId14" w:history="1">
+        <w:r>
+          <w:rPr>
+            <w:rFonts w:ascii="PT Sans" w:eastAsia="Times New Roman" w:hAnsi="PT Sans" w:cs="Times New Roman"/>
+            <w:color w:val="0000FF"/>
+            <w:sz w:val="27"/>
+            <w:szCs w:val="27"/>
+          </w:rPr>
+          <w:t>Georgia</w:t>
+        </w:r>
+      </w:hyperlink>
+      <w:r>
+        <w:rPr>
+          <w:rFonts w:ascii="PT Sans" w:eastAsia="Times New Roman" w:hAnsi="PT Sans" w:cs="Times New Roman"/>
+          <w:color w:val="000000"/>
+          <w:sz w:val="27"/>
+          <w:szCs w:val="27"/>
+        </w:rPr>
+        <w:t> </w:t>
+      </w:r>
+      <w:r>
+        <w:rPr>
+          <w:rFonts w:ascii="PT Sans" w:eastAsia="Times New Roman" w:hAnsi="PT Sans" w:cs="Times New Roman"/>
+          <w:color w:val="000000"/>
+          <w:sz w:val="27"/>
+          <w:szCs w:val="27"/>
+        </w:rPr>
+        <w:br/>
+      </w:r>
+      <w:hyperlink r:id="rId15" w:history="1">
+        <w:r>
+          <w:rPr>
+            <w:rFonts w:ascii="PT Sans" w:eastAsia="Times New Roman" w:hAnsi="PT Sans" w:cs="Times New Roman"/>
+            <w:color w:val="0000FF"/>
+            <w:sz w:val="27"/>
+            <w:szCs w:val="27"/>
+          </w:rPr>
+          <w:t>Hawaii</w:t>
+        </w:r>
+      </w:hyperlink>
+      <w:r>
+        <w:rPr>
+          <w:rFonts w:ascii="PT Sans" w:eastAsia="Times New Roman" w:hAnsi="PT Sans" w:cs="Times New Roman"/>
+          <w:color w:val="000000"/>
+          <w:sz w:val="27"/>
+          <w:szCs w:val="27"/>
+        </w:rPr>
+        <w:t> </w:t>
+      </w:r>
+      <w:r>
+        <w:rPr>
+          <w:rFonts w:ascii="PT Sans" w:eastAsia="Times New Roman" w:hAnsi="PT Sans" w:cs="Times New Roman"/>
+          <w:color w:val="000000"/>
+          <w:sz w:val="27"/>
+          <w:szCs w:val="27"/>
+        </w:rPr>
+        <w:br/>
+      </w:r>
+      <w:hyperlink r:id="rId16" w:history="1">
+        <w:r>
+          <w:rPr>
+            <w:rFonts w:ascii="PT Sans" w:eastAsia="Times New Roman" w:hAnsi="PT Sans" w:cs="Times New Roman"/>
+            <w:color w:val="0000FF"/>
+            <w:sz w:val="27"/>
+            <w:szCs w:val="27"/>
+          </w:rPr>
+          <w:t>Idaho</w:t>
+        </w:r>
+      </w:hyperlink>
+      <w:r>
+        <w:rPr>
+          <w:rFonts w:ascii="PT Sans" w:eastAsia="Times New Roman" w:hAnsi="PT Sans" w:cs="Times New Roman"/>
+          <w:color w:val="000000"/>
+          <w:sz w:val="27"/>
+          <w:szCs w:val="27"/>
+        </w:rPr>
+        <w:t> </w:t>
+      </w:r>
+      <w:r>
+        <w:rPr>
+          <w:rFonts w:ascii="PT Sans" w:eastAsia="Times New Roman" w:hAnsi="PT Sans" w:cs="Times New Roman"/>
+          <w:color w:val="000000"/>
+          <w:sz w:val="27"/>
+          <w:szCs w:val="27"/>
+        </w:rPr>
+        <w:br/>
+      </w:r>
+      <w:hyperlink r:id="rId17" w:history="1">
+        <w:r>
+          <w:rPr>
+            <w:rFonts w:ascii="PT Sans" w:eastAsia="Times New Roman" w:hAnsi="PT Sans" w:cs="Times New Roman"/>
+            <w:color w:val="0000FF"/>
+            <w:sz w:val="27"/>
+            <w:szCs w:val="27"/>
+          </w:rPr>
+          <w:t>Illinois</w:t>
+        </w:r>
+      </w:hyperlink>
+    </w:p>
+    <w:p>
+      <w:pPr>
+        <w:rPr>
+          <w:rFonts w:ascii="PT Sans" w:eastAsia="Times New Roman" w:hAnsi="PT Sans" w:cs="Times New Roman"/>
+          <w:color w:val="000000"/>
+          <w:sz w:val="27"/>
+          <w:szCs w:val="27"/>
+        </w:rPr>
+      </w:pPr>
+      <w:hyperlink r:id="rId18" w:history="1">
+        <w:r>
+          <w:rPr>
+            <w:rFonts w:ascii="PT Sans" w:eastAsia="Times New Roman" w:hAnsi="PT Sans" w:cs="Times New Roman"/>
+            <w:color w:val="0000FF"/>
+            <w:sz w:val="27"/>
+            <w:szCs w:val="27"/>
+          </w:rPr>
+          <w:t>Indiana</w:t>
+        </w:r>
+      </w:hyperlink>
+      <w:r>
+        <w:rPr>
+          <w:rFonts w:ascii="PT Sans" w:eastAsia="Times New Roman" w:hAnsi="PT Sans" w:cs="Times New Roman"/>
+          <w:color w:val="000000"/>
+          <w:sz w:val="27"/>
+          <w:szCs w:val="27"/>
+        </w:rPr>
+        <w:t> </w:t>
+      </w:r>
+      <w:r>
+        <w:rPr>
+          <w:rFonts w:ascii="PT Sans" w:eastAsia="Times New Roman" w:hAnsi="PT Sans" w:cs="Times New Roman"/>
+          <w:color w:val="000000"/>
+          <w:sz w:val="27"/>
+          <w:szCs w:val="27"/>
+        </w:rPr>
+        <w:br/>
+      </w:r>
+      <w:hyperlink r:id="rId19" w:history="1">
+        <w:r>
+          <w:rPr>
+            <w:rFonts w:ascii="PT Sans" w:eastAsia="Times New Roman" w:hAnsi="PT Sans" w:cs="Times New Roman"/>
+            <w:color w:val="0000FF"/>
+            <w:sz w:val="27"/>
+            <w:szCs w:val="27"/>
+          </w:rPr>
+          <w:t>Iowa</w:t>
+        </w:r>
+      </w:hyperlink>
+      <w:r>
+        <w:rPr>
+          <w:rFonts w:ascii="PT Sans" w:eastAsia="Times New Roman" w:hAnsi="PT Sans" w:cs="Times New Roman"/>
+          <w:color w:val="000000"/>
+          <w:sz w:val="27"/>
+          <w:szCs w:val="27"/>
+        </w:rPr>
+        <w:t> </w:t>
+      </w:r>
+      <w:r>
+        <w:rPr>
+          <w:rFonts w:ascii="PT Sans" w:eastAsia="Times New Roman" w:hAnsi="PT Sans" w:cs="Times New Roman"/>
+          <w:color w:val="000000"/>
+          <w:sz w:val="27"/>
+          <w:szCs w:val="27"/>
+        </w:rPr>
+        <w:br/>
+      </w:r>
+      <w:hyperlink r:id="rId20" w:history="1">
+        <w:r>
+          <w:rPr>
+            <w:rFonts w:ascii="PT Sans" w:eastAsia="Times New Roman" w:hAnsi="PT Sans" w:cs="Times New Roman"/>
+            <w:color w:val="0000FF"/>
+            <w:sz w:val="27"/>
+            <w:szCs w:val="27"/>
+          </w:rPr>
+          <w:t>Kansas</w:t>
+        </w:r>
+      </w:hyperlink>
+      <w:r>
+        <w:rPr>
+          <w:rFonts w:ascii="PT Sans" w:eastAsia="Times New Roman" w:hAnsi="PT Sans" w:cs="Times New Roman"/>
+          <w:color w:val="000000"/>
+          <w:sz w:val="27"/>
+          <w:szCs w:val="27"/>
+        </w:rPr>
+        <w:t> </w:t>
+      </w:r>
+      <w:r>
+        <w:rPr>
+          <w:rFonts w:ascii="PT Sans" w:eastAsia="Times New Roman" w:hAnsi="PT Sans" w:cs="Times New Roman"/>
+          <w:color w:val="000000"/>
+          <w:sz w:val="27"/>
+          <w:szCs w:val="27"/>
+        </w:rPr>
+        <w:br/>
+      </w:r>
+      <w:hyperlink r:id="rId21" w:history="1">
+        <w:r>
+          <w:rPr>
+            <w:rFonts w:ascii="PT Sans" w:eastAsia="Times New Roman" w:hAnsi="PT Sans" w:cs="Times New Roman"/>
+            <w:color w:val="0000FF"/>
+            <w:sz w:val="27"/>
+            <w:szCs w:val="27"/>
+          </w:rPr>
+          <w:t>Kentucky</w:t>
+        </w:r>
+      </w:hyperlink>
+      <w:r>
+        <w:rPr>
+          <w:rFonts w:ascii="PT Sans" w:eastAsia="Times New Roman" w:hAnsi="PT Sans" w:cs="Times New Roman"/>
+          <w:color w:val="000000"/>
+          <w:sz w:val="27"/>
+          <w:szCs w:val="27"/>
+        </w:rPr>
+        <w:t> </w:t>
+      </w:r>
+      <w:r>
+        <w:rPr>
+          <w:rFonts w:ascii="PT Sans" w:eastAsia="Times New Roman" w:hAnsi="PT Sans" w:cs="Times New Roman"/>
+          <w:color w:val="000000"/>
+          <w:sz w:val="27"/>
+          <w:szCs w:val="27"/>
+        </w:rPr>
+        <w:br/>
+      </w:r>
+      <w:hyperlink r:id="rId22" w:history="1">
+        <w:r>
+          <w:rPr>
+            <w:rFonts w:ascii="PT Sans" w:eastAsia="Times New Roman" w:hAnsi="PT Sans" w:cs="Times New Roman"/>
+            <w:color w:val="0000FF"/>
+            <w:sz w:val="27"/>
+            <w:szCs w:val="27"/>
+          </w:rPr>
+          <w:t>Louisiana</w:t>
+        </w:r>
+      </w:hyperlink>
+      <w:r>
+        <w:rPr>
+          <w:rFonts w:ascii="PT Sans" w:eastAsia="Times New Roman" w:hAnsi="PT Sans" w:cs="Times New Roman"/>
+          <w:color w:val="000000"/>
+          <w:sz w:val="27"/>
+          <w:szCs w:val="27"/>
+        </w:rPr>
+        <w:t> </w:t>
+      </w:r>
+      <w:r>
+        <w:rPr>
+          <w:rFonts w:ascii="PT Sans" w:eastAsia="Times New Roman" w:hAnsi="PT Sans" w:cs="Times New Roman"/>
+          <w:color w:val="000000"/>
+          <w:sz w:val="27"/>
+          <w:szCs w:val="27"/>
+        </w:rPr>
+        <w:br/>
+      </w:r>
+      <w:hyperlink r:id="rId23" w:history="1">
+        <w:r>
+          <w:rPr>
+            <w:rFonts w:ascii="PT Sans" w:eastAsia="Times New Roman" w:hAnsi="PT Sans" w:cs="Times New Roman"/>
+            <w:color w:val="0000FF"/>
+            <w:sz w:val="27"/>
+            <w:szCs w:val="27"/>
+          </w:rPr>
+          <w:t>Maine</w:t>
+        </w:r>
+      </w:hyperlink>
+      <w:r>
+        <w:rPr>
+          <w:rFonts w:ascii="PT Sans" w:eastAsia="Times New Roman" w:hAnsi="PT Sans" w:cs="Times New Roman"/>
+          <w:color w:val="000000"/>
+          <w:sz w:val="27"/>
+          <w:szCs w:val="27"/>
+        </w:rPr>
+        <w:t> </w:t>
+      </w:r>
+      <w:r>
+        <w:rPr>
+          <w:rFonts w:ascii="PT Sans" w:eastAsia="Times New Roman" w:hAnsi="PT Sans" w:cs="Times New Roman"/>
+          <w:color w:val="000000"/>
+          <w:sz w:val="27"/>
+          <w:szCs w:val="27"/>
+        </w:rPr>
+        <w:br/>
+      </w:r>
+      <w:hyperlink r:id="rId24" w:history="1">
+        <w:r>
+          <w:rPr>
+            <w:rFonts w:ascii="PT Sans" w:eastAsia="Times New Roman" w:hAnsi="PT Sans" w:cs="Times New Roman"/>
+            <w:color w:val="0000FF"/>
+            <w:sz w:val="27"/>
+            <w:szCs w:val="27"/>
+          </w:rPr>
+          <w:t>Maryland</w:t>
+        </w:r>
+      </w:hyperlink>
+      <w:r>
+        <w:rPr>
+          <w:rFonts w:ascii="PT Sans" w:eastAsia="Times New Roman" w:hAnsi="PT Sans" w:cs="Times New Roman"/>
+          <w:color w:val="000000"/>
+          <w:sz w:val="27"/>
+          <w:szCs w:val="27"/>
+        </w:rPr>
+        <w:t> </w:t>
+      </w:r>
+      <w:r>
+        <w:rPr>
+          <w:rFonts w:ascii="PT Sans" w:eastAsia="Times New Roman" w:hAnsi="PT Sans" w:cs="Times New Roman"/>
+          <w:color w:val="000000"/>
+          <w:sz w:val="27"/>
+          <w:szCs w:val="27"/>
+        </w:rPr>
+        <w:br/>
+      </w:r>
+      <w:hyperlink r:id="rId25" w:history="1">
+        <w:r>
+          <w:rPr>
+            <w:rFonts w:ascii="PT Sans" w:eastAsia="Times New Roman" w:hAnsi="PT Sans" w:cs="Times New Roman"/>
+            <w:color w:val="0000FF"/>
+            <w:sz w:val="27"/>
+            <w:szCs w:val="27"/>
+          </w:rPr>
+          <w:t>Massachusetts</w:t>
+        </w:r>
+      </w:hyperlink>
+      <w:r>
+        <w:rPr>
+          <w:rFonts w:ascii="PT Sans" w:eastAsia="Times New Roman" w:hAnsi="PT Sans" w:cs="Times New Roman"/>
+          <w:color w:val="000000"/>
+          <w:sz w:val="27"/>
+          <w:szCs w:val="27"/>
+        </w:rPr>
+        <w:t> </w:t>
+      </w:r>
+      <w:r>
+        <w:rPr>
+          <w:rFonts w:ascii="PT Sans" w:eastAsia="Times New Roman" w:hAnsi="PT Sans" w:cs="Times New Roman"/>
+          <w:color w:val="000000"/>
+          <w:sz w:val="27"/>
+          <w:szCs w:val="27"/>
+        </w:rPr>
+        <w:br/>
+      </w:r>
+      <w:hyperlink r:id="rId26" w:history="1">
+        <w:r>
+          <w:rPr>
+            <w:rFonts w:ascii="PT Sans" w:eastAsia="Times New Roman" w:hAnsi="PT Sans" w:cs="Times New Roman"/>
+            <w:color w:val="0000FF"/>
+            <w:sz w:val="27"/>
+            <w:szCs w:val="27"/>
+          </w:rPr>
+          <w:t>Michigan</w:t>
+        </w:r>
+      </w:hyperlink>
+      <w:r>
+        <w:rPr>
+          <w:rFonts w:ascii="PT Sans" w:eastAsia="Times New Roman" w:hAnsi="PT Sans" w:cs="Times New Roman"/>
+          <w:color w:val="000000"/>
+          <w:sz w:val="27"/>
+          <w:szCs w:val="27"/>
+        </w:rPr>
+        <w:t> </w:t>
+      </w:r>
+      <w:r>
+        <w:rPr>
+          <w:rFonts w:ascii="PT Sans" w:eastAsia="Times New Roman" w:hAnsi="PT Sans" w:cs="Times New Roman"/>
+          <w:color w:val="000000"/>
+          <w:sz w:val="27"/>
+          <w:szCs w:val="27"/>
+        </w:rPr>
+        <w:br/>
+      </w:r>
+      <w:hyperlink r:id="rId27" w:history="1">
+        <w:r>
+          <w:rPr>
+            <w:rFonts w:ascii="PT Sans" w:eastAsia="Times New Roman" w:hAnsi="PT Sans" w:cs="Times New Roman"/>
+            <w:color w:val="0000FF"/>
+            <w:sz w:val="27"/>
+            <w:szCs w:val="27"/>
+          </w:rPr>
+          <w:t>Minnesota</w:t>
+        </w:r>
+      </w:hyperlink>
+      <w:r>
+        <w:rPr>
+          <w:rFonts w:ascii="PT Sans" w:eastAsia="Times New Roman" w:hAnsi="PT Sans" w:cs="Times New Roman"/>
+          <w:color w:val="000000"/>
+          <w:sz w:val="27"/>
+          <w:szCs w:val="27"/>
+        </w:rPr>
+        <w:t> </w:t>
+      </w:r>
+      <w:r>
+        <w:rPr>
+          <w:rFonts w:ascii="PT Sans" w:eastAsia="Times New Roman" w:hAnsi="PT Sans" w:cs="Times New Roman"/>
+          <w:color w:val="000000"/>
+          <w:sz w:val="27"/>
+          <w:szCs w:val="27"/>
+        </w:rPr>
+        <w:br/>
+      </w:r>
+      <w:hyperlink r:id="rId28" w:history="1">
+        <w:r>
+          <w:rPr>
+            <w:rFonts w:ascii="PT Sans" w:eastAsia="Times New Roman" w:hAnsi="PT Sans" w:cs="Times New Roman"/>
+            <w:color w:val="0000FF"/>
+            <w:sz w:val="27"/>
+            <w:szCs w:val="27"/>
+          </w:rPr>
+          <w:t>Mississippi</w:t>
+        </w:r>
+      </w:hyperlink>
+      <w:r>
+        <w:rPr>
+          <w:rFonts w:ascii="PT Sans" w:eastAsia="Times New Roman" w:hAnsi="PT Sans" w:cs="Times New Roman"/>
+          <w:color w:val="000000"/>
+          <w:sz w:val="27"/>
+          <w:szCs w:val="27"/>
+        </w:rPr>
+        <w:t> </w:t>
+      </w:r>
+      <w:r>
+        <w:rPr>
+          <w:rFonts w:ascii="PT Sans" w:eastAsia="Times New Roman" w:hAnsi="PT Sans" w:cs="Times New Roman"/>
+          <w:color w:val="000000"/>
+          <w:sz w:val="27"/>
+          <w:szCs w:val="27"/>
+        </w:rPr>
+        <w:br/>
+      </w:r>
+      <w:hyperlink r:id="rId29" w:history="1">
+        <w:r>
+          <w:rPr>
+            <w:rFonts w:ascii="PT Sans" w:eastAsia="Times New Roman" w:hAnsi="PT Sans" w:cs="Times New Roman"/>
+            <w:color w:val="0000FF"/>
+            <w:sz w:val="27"/>
+            <w:szCs w:val="27"/>
+          </w:rPr>
+          <w:t>Missouri</w:t>
+        </w:r>
+      </w:hyperlink>
+      <w:r>
+        <w:rPr>
+          <w:rFonts w:ascii="PT Sans" w:eastAsia="Times New Roman" w:hAnsi="PT Sans" w:cs="Times New Roman"/>
+          <w:color w:val="000000"/>
+          <w:sz w:val="27"/>
+          <w:szCs w:val="27"/>
+        </w:rPr>
+        <w:t> </w:t>
+      </w:r>
+      <w:r>
+        <w:rPr>
+          <w:rFonts w:ascii="PT Sans" w:eastAsia="Times New Roman" w:hAnsi="PT Sans" w:cs="Times New Roman"/>
+          <w:color w:val="000000"/>
+          <w:sz w:val="27"/>
+          <w:szCs w:val="27"/>
+        </w:rPr>
+        <w:br/>
+      </w:r>
+      <w:hyperlink r:id="rId30" w:history="1">
+        <w:r>
+          <w:rPr>
+            <w:rFonts w:ascii="PT Sans" w:eastAsia="Times New Roman" w:hAnsi="PT Sans" w:cs="Times New Roman"/>
+            <w:color w:val="0000FF"/>
+            <w:sz w:val="27"/>
+            <w:szCs w:val="27"/>
+          </w:rPr>
+          <w:t>Montana</w:t>
+        </w:r>
+      </w:hyperlink>
+    </w:p>
+    <w:p>
+      <w:pPr>
+        <w:rPr>
+          <w:rFonts w:ascii="PT Sans" w:eastAsia="Times New Roman" w:hAnsi="PT Sans" w:cs="Times New Roman"/>
+          <w:color w:val="000000"/>
+          <w:sz w:val="27"/>
+          <w:szCs w:val="27"/>
+        </w:rPr>
+      </w:pPr>
+      <w:hyperlink r:id="rId31" w:history="1">
+        <w:r>
+          <w:rPr>
+            <w:rFonts w:ascii="PT Sans" w:eastAsia="Times New Roman" w:hAnsi="PT Sans" w:cs="Times New Roman"/>
+            <w:color w:val="0000FF"/>
+            <w:sz w:val="27"/>
+            <w:szCs w:val="27"/>
+          </w:rPr>
+          <w:t>Nebraska</w:t>
+        </w:r>
+      </w:hyperlink>
+      <w:r>
+        <w:rPr>
+          <w:rFonts w:ascii="PT Sans" w:eastAsia="Times New Roman" w:hAnsi="PT Sans" w:cs="Times New Roman"/>
+          <w:color w:val="000000"/>
+          <w:sz w:val="27"/>
+          <w:szCs w:val="27"/>
+        </w:rPr>
+        <w:t> </w:t>
+      </w:r>
+      <w:r>
+        <w:rPr>
+          <w:rFonts w:ascii="PT Sans" w:eastAsia="Times New Roman" w:hAnsi="PT Sans" w:cs="Times New Roman"/>
+          <w:color w:val="000000"/>
+          <w:sz w:val="27"/>
+          <w:szCs w:val="27"/>
+        </w:rPr>
+        <w:br/>
+      </w:r>
+      <w:hyperlink r:id="rId32" w:history="1">
+        <w:r>
+          <w:rPr>
+            <w:rFonts w:ascii="PT Sans" w:eastAsia="Times New Roman" w:hAnsi="PT Sans" w:cs="Times New Roman"/>
+            <w:color w:val="0000FF"/>
+            <w:sz w:val="27"/>
+            <w:szCs w:val="27"/>
+          </w:rPr>
+          <w:t>Nevada</w:t>
+        </w:r>
+      </w:hyperlink>
+      <w:r>
+        <w:rPr>
+          <w:rFonts w:ascii="PT Sans" w:eastAsia="Times New Roman" w:hAnsi="PT Sans" w:cs="Times New Roman"/>
+          <w:color w:val="000000"/>
+          <w:sz w:val="27"/>
+          <w:szCs w:val="27"/>
+        </w:rPr>
+        <w:t> </w:t>
+      </w:r>
+      <w:r>
+        <w:rPr>
+          <w:rFonts w:ascii="PT Sans" w:eastAsia="Times New Roman" w:hAnsi="PT Sans" w:cs="Times New Roman"/>
+          <w:color w:val="000000"/>
+          <w:sz w:val="27"/>
+          <w:szCs w:val="27"/>
+        </w:rPr>
+        <w:br/>
+      </w:r>
+      <w:hyperlink r:id="rId33" w:history="1">
+        <w:r>
+          <w:rPr>
+            <w:rFonts w:ascii="PT Sans" w:eastAsia="Times New Roman" w:hAnsi="PT Sans" w:cs="Times New Roman"/>
+            <w:color w:val="0000FF"/>
+            <w:sz w:val="27"/>
+            <w:szCs w:val="27"/>
+          </w:rPr>
+          <w:t>New Hampshire</w:t>
+        </w:r>
+      </w:hyperlink>
+      <w:r>
+        <w:rPr>
+          <w:rFonts w:ascii="PT Sans" w:eastAsia="Times New Roman" w:hAnsi="PT Sans" w:cs="Times New Roman"/>
+          <w:color w:val="000000"/>
+          <w:sz w:val="27"/>
+          <w:szCs w:val="27"/>
+        </w:rPr>
+        <w:t> </w:t>
+      </w:r>
+      <w:r>
+        <w:rPr>
+          <w:rFonts w:ascii="PT Sans" w:eastAsia="Times New Roman" w:hAnsi="PT Sans" w:cs="Times New Roman"/>
+          <w:color w:val="000000"/>
+          <w:sz w:val="27"/>
+          <w:szCs w:val="27"/>
+        </w:rPr>
+        <w:br/>
+      </w:r>
+      <w:hyperlink r:id="rId34" w:history="1">
+        <w:r>
+          <w:rPr>
+            <w:rFonts w:ascii="PT Sans" w:eastAsia="Times New Roman" w:hAnsi="PT Sans" w:cs="Times New Roman"/>
+            <w:color w:val="0000FF"/>
+            <w:sz w:val="27"/>
+            <w:szCs w:val="27"/>
+          </w:rPr>
+          <w:t>New Jersey</w:t>
+        </w:r>
+      </w:hyperlink>
+      <w:r>
+        <w:rPr>
+          <w:rFonts w:ascii="PT Sans" w:eastAsia="Times New Roman" w:hAnsi="PT Sans" w:cs="Times New Roman"/>
+          <w:color w:val="000000"/>
+          <w:sz w:val="27"/>
+          <w:szCs w:val="27"/>
+        </w:rPr>
+        <w:t> </w:t>
+      </w:r>
+      <w:r>
+        <w:rPr>
+          <w:rFonts w:ascii="PT Sans" w:eastAsia="Times New Roman" w:hAnsi="PT Sans" w:cs="Times New Roman"/>
+          <w:color w:val="000000"/>
+          <w:sz w:val="27"/>
+          <w:szCs w:val="27"/>
+        </w:rPr>
+        <w:br/>
+      </w:r>
+      <w:hyperlink r:id="rId35" w:history="1">
+        <w:r>
+          <w:rPr>
+            <w:rFonts w:ascii="PT Sans" w:eastAsia="Times New Roman" w:hAnsi="PT Sans" w:cs="Times New Roman"/>
+            <w:color w:val="0000FF"/>
+            <w:sz w:val="27"/>
+            <w:szCs w:val="27"/>
+          </w:rPr>
+          <w:t>New Mexico</w:t>
+        </w:r>
+      </w:hyperlink>
+      <w:r>
+        <w:rPr>
+          <w:rFonts w:ascii="PT Sans" w:eastAsia="Times New Roman" w:hAnsi="PT Sans" w:cs="Times New Roman"/>
+          <w:color w:val="000000"/>
+          <w:sz w:val="27"/>
+          <w:szCs w:val="27"/>
+        </w:rPr>
+        <w:t> </w:t>
+      </w:r>
+      <w:r>
+        <w:rPr>
+          <w:rFonts w:ascii="PT Sans" w:eastAsia="Times New Roman" w:hAnsi="PT Sans" w:cs="Times New Roman"/>
+          <w:color w:val="000000"/>
+          <w:sz w:val="27"/>
+          <w:szCs w:val="27"/>
+        </w:rPr>
+        <w:br/>
+      </w:r>
+      <w:hyperlink r:id="rId36" w:history="1">
+        <w:r>
+          <w:rPr>
+            <w:rFonts w:ascii="PT Sans" w:eastAsia="Times New Roman" w:hAnsi="PT Sans" w:cs="Times New Roman"/>
+            <w:color w:val="0000FF"/>
+            <w:sz w:val="27"/>
+            <w:szCs w:val="27"/>
+          </w:rPr>
+          <w:t>New York</w:t>
+        </w:r>
+      </w:hyperlink>
+      <w:r>
+        <w:rPr>
+          <w:rFonts w:ascii="PT Sans" w:eastAsia="Times New Roman" w:hAnsi="PT Sans" w:cs="Times New Roman"/>
+          <w:color w:val="000000"/>
+          <w:sz w:val="27"/>
+          <w:szCs w:val="27"/>
+        </w:rPr>
+        <w:t> </w:t>
+      </w:r>
+      <w:r>
+        <w:rPr>
+          <w:rFonts w:ascii="PT Sans" w:eastAsia="Times New Roman" w:hAnsi="PT Sans" w:cs="Times New Roman"/>
+          <w:color w:val="000000"/>
+          <w:sz w:val="27"/>
+          <w:szCs w:val="27"/>
+        </w:rPr>
+        <w:br/>
+      </w:r>
+      <w:hyperlink r:id="rId37" w:history="1">
+        <w:r>
+          <w:rPr>
+            <w:rFonts w:ascii="PT Sans" w:eastAsia="Times New Roman" w:hAnsi="PT Sans" w:cs="Times New Roman"/>
+            <w:color w:val="0000FF"/>
+            <w:sz w:val="27"/>
+            <w:szCs w:val="27"/>
+          </w:rPr>
+          <w:t>North Carolina</w:t>
+        </w:r>
+      </w:hyperlink>
+      <w:r>
+        <w:rPr>
+          <w:rFonts w:ascii="PT Sans" w:eastAsia="Times New Roman" w:hAnsi="PT Sans" w:cs="Times New Roman"/>
+          <w:color w:val="000000"/>
+          <w:sz w:val="27"/>
+          <w:szCs w:val="27"/>
+        </w:rPr>
+        <w:t> </w:t>
+      </w:r>
+      <w:r>
+        <w:rPr>
+          <w:rFonts w:ascii="PT Sans" w:eastAsia="Times New Roman" w:hAnsi="PT Sans" w:cs="Times New Roman"/>
+          <w:color w:val="000000"/>
+          <w:sz w:val="27"/>
+          <w:szCs w:val="27"/>
+        </w:rPr>
+        <w:br/>
+      </w:r>
+      <w:hyperlink r:id="rId38" w:history="1">
+        <w:r>
+          <w:rPr>
+            <w:rFonts w:ascii="PT Sans" w:eastAsia="Times New Roman" w:hAnsi="PT Sans" w:cs="Times New Roman"/>
+            <w:color w:val="0000FF"/>
+            <w:sz w:val="27"/>
+            <w:szCs w:val="27"/>
+          </w:rPr>
+          <w:t>North Dakota</w:t>
+        </w:r>
+      </w:hyperlink>
+      <w:r>
+        <w:rPr>
+          <w:rFonts w:ascii="PT Sans" w:eastAsia="Times New Roman" w:hAnsi="PT Sans" w:cs="Times New Roman"/>
+          <w:color w:val="000000"/>
+          <w:sz w:val="27"/>
+          <w:szCs w:val="27"/>
+        </w:rPr>
+        <w:t> </w:t>
+      </w:r>
+      <w:r>
+        <w:rPr>
+          <w:rFonts w:ascii="PT Sans" w:eastAsia="Times New Roman" w:hAnsi="PT Sans" w:cs="Times New Roman"/>
+          <w:color w:val="000000"/>
+          <w:sz w:val="27"/>
+          <w:szCs w:val="27"/>
+        </w:rPr>
+        <w:br/>
+      </w:r>
+      <w:hyperlink r:id="rId39" w:history="1">
+        <w:r>
+          <w:rPr>
+            <w:rFonts w:ascii="PT Sans" w:eastAsia="Times New Roman" w:hAnsi="PT Sans" w:cs="Times New Roman"/>
+            <w:color w:val="0000FF"/>
+            <w:sz w:val="27"/>
+            <w:szCs w:val="27"/>
+          </w:rPr>
+          <w:t>Ohio</w:t>
+        </w:r>
+      </w:hyperlink>
+      <w:r>
+        <w:rPr>
+          <w:rFonts w:ascii="PT Sans" w:eastAsia="Times New Roman" w:hAnsi="PT Sans" w:cs="Times New Roman"/>
+          <w:color w:val="000000"/>
+          <w:sz w:val="27"/>
+          <w:szCs w:val="27"/>
+        </w:rPr>
+        <w:t> </w:t>
+      </w:r>
+      <w:r>
+        <w:rPr>
+          <w:rFonts w:ascii="PT Sans" w:eastAsia="Times New Roman" w:hAnsi="PT Sans" w:cs="Times New Roman"/>
+          <w:color w:val="000000"/>
+          <w:sz w:val="27"/>
+          <w:szCs w:val="27"/>
+        </w:rPr>
+        <w:br/>
+      </w:r>
+      <w:bookmarkStart w:id="0" w:name="_GoBack"/>
+      <w:r>
+        <w:rPr>
+          <w:rFonts w:ascii="PT Sans" w:eastAsia="Times New Roman" w:hAnsi="PT Sans" w:cs="Times New Roman"/>
+          <w:color w:val="000000"/>
+          <w:sz w:val="27"/>
+          <w:szCs w:val="27"/>
+        </w:rPr>
+        <w:lastRenderedPageBreak/>
+        <w:fldChar w:fldCharType="begin"/>
+      </w:r>
+      <w:r>
+        <w:rPr>
+          <w:rFonts w:ascii="PT Sans" w:eastAsia="Times New Roman" w:hAnsi="PT Sans" w:cs="Times New Roman"/>
+          <w:color w:val="000000"/>
+          <w:sz w:val="27"/>
+          <w:szCs w:val="27"/>
+        </w:rPr>
+        <w:instrText xml:space="preserve"> HYPERLINK "http://state.1keydata.com/oklahoma.php" </w:instrText>
+      </w:r>
+      <w:r>
+        <w:rPr>
+          <w:rFonts w:ascii="PT Sans" w:eastAsia="Times New Roman" w:hAnsi="PT Sans" w:cs="Times New Roman"/>
+          <w:color w:val="000000"/>
+          <w:sz w:val="27"/>
+          <w:szCs w:val="27"/>
+        </w:rPr>
+      </w:r>
+      <w:r>
+        <w:rPr>
+          <w:rFonts w:ascii="PT Sans" w:eastAsia="Times New Roman" w:hAnsi="PT Sans" w:cs="Times New Roman"/>
+          <w:color w:val="000000"/>
+          <w:sz w:val="27"/>
+          <w:szCs w:val="27"/>
+        </w:rPr>
+        <w:fldChar w:fldCharType="separate"/>
+      </w:r>
+      <w:r>
+        <w:rPr>
+          <w:rFonts w:ascii="PT Sans" w:eastAsia="Times New Roman" w:hAnsi="PT Sans" w:cs="Times New Roman"/>
+          <w:color w:val="0000FF"/>
+          <w:sz w:val="27"/>
+          <w:szCs w:val="27"/>
+        </w:rPr>
+        <w:t>Oklahoma</w:t>
+      </w:r>
+      <w:r>
+        <w:rPr>
+          <w:rFonts w:ascii="PT Sans" w:eastAsia="Times New Roman" w:hAnsi="PT Sans" w:cs="Times New Roman"/>
+          <w:color w:val="000000"/>
+          <w:sz w:val="27"/>
+          <w:szCs w:val="27"/>
+        </w:rPr>
+        <w:fldChar w:fldCharType="end"/>
+      </w:r>
+      <w:r>
+        <w:rPr>
+          <w:rFonts w:ascii="PT Sans" w:eastAsia="Times New Roman" w:hAnsi="PT Sans" w:cs="Times New Roman"/>
+          <w:color w:val="000000"/>
+          <w:sz w:val="27"/>
+          <w:szCs w:val="27"/>
+        </w:rPr>
+        <w:t> </w:t>
+      </w:r>
+      <w:r>
+        <w:rPr>
+          <w:rFonts w:ascii="PT Sans" w:eastAsia="Times New Roman" w:hAnsi="PT Sans" w:cs="Times New Roman"/>
+          <w:color w:val="000000"/>
+          <w:sz w:val="27"/>
+          <w:szCs w:val="27"/>
+        </w:rPr>
+        <w:br/>
+      </w:r>
+      <w:hyperlink r:id="rId40" w:history="1">
+        <w:r>
+          <w:rPr>
+            <w:rFonts w:ascii="PT Sans" w:eastAsia="Times New Roman" w:hAnsi="PT Sans" w:cs="Times New Roman"/>
+            <w:color w:val="0000FF"/>
+            <w:sz w:val="27"/>
+            <w:szCs w:val="27"/>
+          </w:rPr>
+          <w:t>Oregon</w:t>
+        </w:r>
+      </w:hyperlink>
+      <w:r>
+        <w:rPr>
+          <w:rFonts w:ascii="PT Sans" w:eastAsia="Times New Roman" w:hAnsi="PT Sans" w:cs="Times New Roman"/>
+          <w:color w:val="000000"/>
+          <w:sz w:val="27"/>
+          <w:szCs w:val="27"/>
+        </w:rPr>
+        <w:t> </w:t>
+      </w:r>
+      <w:r>
+        <w:rPr>
+          <w:rFonts w:ascii="PT Sans" w:eastAsia="Times New Roman" w:hAnsi="PT Sans" w:cs="Times New Roman"/>
+          <w:color w:val="000000"/>
+          <w:sz w:val="27"/>
+          <w:szCs w:val="27"/>
+        </w:rPr>
+        <w:br/>
+      </w:r>
+      <w:hyperlink r:id="rId41" w:history="1">
+        <w:r>
+          <w:rPr>
+            <w:rFonts w:ascii="PT Sans" w:eastAsia="Times New Roman" w:hAnsi="PT Sans" w:cs="Times New Roman"/>
+            <w:color w:val="0000FF"/>
+            <w:sz w:val="27"/>
+            <w:szCs w:val="27"/>
+          </w:rPr>
+          <w:t>Pennsylvania</w:t>
+        </w:r>
+      </w:hyperlink>
+    </w:p>
+    <w:p>
+      <w:pPr>
+        <w:rPr>
+          <w:sz w:val="48"/>
+          <w:szCs w:val="48"/>
+        </w:rPr>
+      </w:pPr>
+      <w:hyperlink r:id="rId42" w:history="1">
+        <w:r>
+          <w:rPr>
+            <w:rFonts w:ascii="PT Sans" w:eastAsia="Times New Roman" w:hAnsi="PT Sans" w:cs="Times New Roman"/>
+            <w:color w:val="0000FF"/>
+            <w:sz w:val="27"/>
+            <w:szCs w:val="27"/>
+          </w:rPr>
+          <w:t>Rhode Island</w:t>
+        </w:r>
+      </w:hyperlink>
+      <w:r>
+        <w:rPr>
+          <w:rFonts w:ascii="PT Sans" w:eastAsia="Times New Roman" w:hAnsi="PT Sans" w:cs="Times New Roman"/>
+          <w:color w:val="000000"/>
+          <w:sz w:val="27"/>
+          <w:szCs w:val="27"/>
+        </w:rPr>
+        <w:t> </w:t>
+      </w:r>
+      <w:r>
+        <w:rPr>
+          <w:rFonts w:ascii="PT Sans" w:eastAsia="Times New Roman" w:hAnsi="PT Sans" w:cs="Times New Roman"/>
+          <w:color w:val="000000"/>
+          <w:sz w:val="27"/>
+          <w:szCs w:val="27"/>
+        </w:rPr>
+        <w:br/>
+      </w:r>
+      <w:hyperlink r:id="rId43" w:history="1">
+        <w:r>
+          <w:rPr>
+            <w:rFonts w:ascii="PT Sans" w:eastAsia="Times New Roman" w:hAnsi="PT Sans" w:cs="Times New Roman"/>
+            <w:color w:val="0000FF"/>
+            <w:sz w:val="27"/>
+            <w:szCs w:val="27"/>
+          </w:rPr>
+          <w:t>South Carolina</w:t>
+        </w:r>
+      </w:hyperlink>
+      <w:r>
+        <w:rPr>
+          <w:rFonts w:ascii="PT Sans" w:eastAsia="Times New Roman" w:hAnsi="PT Sans" w:cs="Times New Roman"/>
+          <w:color w:val="000000"/>
+          <w:sz w:val="27"/>
+          <w:szCs w:val="27"/>
+        </w:rPr>
+        <w:t> </w:t>
+      </w:r>
+      <w:r>
+        <w:rPr>
+          <w:rFonts w:ascii="PT Sans" w:eastAsia="Times New Roman" w:hAnsi="PT Sans" w:cs="Times New Roman"/>
+          <w:color w:val="000000"/>
+          <w:sz w:val="27"/>
+          <w:szCs w:val="27"/>
+        </w:rPr>
+        <w:br/>
+      </w:r>
+      <w:hyperlink r:id="rId44" w:history="1">
+        <w:r>
+          <w:rPr>
+            <w:rFonts w:ascii="PT Sans" w:eastAsia="Times New Roman" w:hAnsi="PT Sans" w:cs="Times New Roman"/>
+            <w:color w:val="0000FF"/>
+            <w:sz w:val="27"/>
+            <w:szCs w:val="27"/>
+          </w:rPr>
+          <w:t>South Dakota</w:t>
+        </w:r>
+      </w:hyperlink>
+      <w:r>
+        <w:rPr>
+          <w:rFonts w:ascii="PT Sans" w:eastAsia="Times New Roman" w:hAnsi="PT Sans" w:cs="Times New Roman"/>
+          <w:color w:val="000000"/>
+          <w:sz w:val="27"/>
+          <w:szCs w:val="27"/>
+        </w:rPr>
+        <w:t> </w:t>
+      </w:r>
+      <w:r>
+        <w:rPr>
+          <w:rFonts w:ascii="PT Sans" w:eastAsia="Times New Roman" w:hAnsi="PT Sans" w:cs="Times New Roman"/>
+          <w:color w:val="000000"/>
+          <w:sz w:val="27"/>
+          <w:szCs w:val="27"/>
+        </w:rPr>
+        <w:br/>
+      </w:r>
+      <w:hyperlink r:id="rId45" w:history="1">
+        <w:r>
+          <w:rPr>
+            <w:rFonts w:ascii="PT Sans" w:eastAsia="Times New Roman" w:hAnsi="PT Sans" w:cs="Times New Roman"/>
+            <w:color w:val="0000FF"/>
+            <w:sz w:val="27"/>
+            <w:szCs w:val="27"/>
+          </w:rPr>
+          <w:t>Tennessee</w:t>
+        </w:r>
+      </w:hyperlink>
+      <w:r>
+        <w:rPr>
+          <w:rFonts w:ascii="PT Sans" w:eastAsia="Times New Roman" w:hAnsi="PT Sans" w:cs="Times New Roman"/>
+          <w:color w:val="000000"/>
+          <w:sz w:val="27"/>
+          <w:szCs w:val="27"/>
+        </w:rPr>
+        <w:t> </w:t>
+      </w:r>
+      <w:r>
+        <w:rPr>
+          <w:rFonts w:ascii="PT Sans" w:eastAsia="Times New Roman" w:hAnsi="PT Sans" w:cs="Times New Roman"/>
+          <w:color w:val="000000"/>
+          <w:sz w:val="27"/>
+          <w:szCs w:val="27"/>
+        </w:rPr>
+        <w:br/>
+      </w:r>
+      <w:hyperlink r:id="rId46" w:history="1">
+        <w:r>
+          <w:rPr>
+            <w:rFonts w:ascii="PT Sans" w:eastAsia="Times New Roman" w:hAnsi="PT Sans" w:cs="Times New Roman"/>
+            <w:color w:val="0000FF"/>
+            <w:sz w:val="27"/>
+            <w:szCs w:val="27"/>
+          </w:rPr>
+          <w:t>Texas</w:t>
+        </w:r>
+      </w:hyperlink>
+      <w:r>
+        <w:rPr>
+          <w:rFonts w:ascii="PT Sans" w:eastAsia="Times New Roman" w:hAnsi="PT Sans" w:cs="Times New Roman"/>
+          <w:color w:val="000000"/>
+          <w:sz w:val="27"/>
+          <w:szCs w:val="27"/>
+        </w:rPr>
+        <w:t> </w:t>
+      </w:r>
+      <w:r>
+        <w:rPr>
+          <w:rFonts w:ascii="PT Sans" w:eastAsia="Times New Roman" w:hAnsi="PT Sans" w:cs="Times New Roman"/>
+          <w:color w:val="000000"/>
+          <w:sz w:val="27"/>
+          <w:szCs w:val="27"/>
+        </w:rPr>
+        <w:br/>
+      </w:r>
+      <w:hyperlink r:id="rId47" w:history="1">
+        <w:r>
+          <w:rPr>
+            <w:rFonts w:ascii="PT Sans" w:eastAsia="Times New Roman" w:hAnsi="PT Sans" w:cs="Times New Roman"/>
+            <w:color w:val="0000FF"/>
+            <w:sz w:val="27"/>
+            <w:szCs w:val="27"/>
+          </w:rPr>
+          <w:t>Utah</w:t>
+        </w:r>
+      </w:hyperlink>
+      <w:r>
+        <w:rPr>
+          <w:rFonts w:ascii="PT Sans" w:eastAsia="Times New Roman" w:hAnsi="PT Sans" w:cs="Times New Roman"/>
+          <w:color w:val="000000"/>
+          <w:sz w:val="27"/>
+          <w:szCs w:val="27"/>
+        </w:rPr>
+        <w:t> </w:t>
+      </w:r>
+      <w:r>
+        <w:rPr>
+          <w:rFonts w:ascii="PT Sans" w:eastAsia="Times New Roman" w:hAnsi="PT Sans" w:cs="Times New Roman"/>
+          <w:color w:val="000000"/>
+          <w:sz w:val="27"/>
+          <w:szCs w:val="27"/>
+        </w:rPr>
+        <w:br/>
+      </w:r>
+      <w:hyperlink r:id="rId48" w:history="1">
+        <w:r>
+          <w:rPr>
+            <w:rFonts w:ascii="PT Sans" w:eastAsia="Times New Roman" w:hAnsi="PT Sans" w:cs="Times New Roman"/>
+            <w:color w:val="0000FF"/>
+            <w:sz w:val="27"/>
+            <w:szCs w:val="27"/>
+          </w:rPr>
+          <w:t>Vermont</w:t>
+        </w:r>
+      </w:hyperlink>
+      <w:r>
+        <w:rPr>
+          <w:rFonts w:ascii="PT Sans" w:eastAsia="Times New Roman" w:hAnsi="PT Sans" w:cs="Times New Roman"/>
+          <w:color w:val="000000"/>
+          <w:sz w:val="27"/>
+          <w:szCs w:val="27"/>
+        </w:rPr>
+        <w:t> </w:t>
+      </w:r>
+      <w:r>
+        <w:rPr>
+          <w:rFonts w:ascii="PT Sans" w:eastAsia="Times New Roman" w:hAnsi="PT Sans" w:cs="Times New Roman"/>
+          <w:color w:val="000000"/>
+          <w:sz w:val="27"/>
+          <w:szCs w:val="27"/>
+        </w:rPr>
+        <w:br/>
+      </w:r>
+      <w:hyperlink r:id="rId49" w:history="1">
+        <w:r>
+          <w:rPr>
+            <w:rFonts w:ascii="PT Sans" w:eastAsia="Times New Roman" w:hAnsi="PT Sans" w:cs="Times New Roman"/>
+            <w:color w:val="0000FF"/>
+            <w:sz w:val="27"/>
+            <w:szCs w:val="27"/>
+          </w:rPr>
+          <w:t>Virginia</w:t>
+        </w:r>
+      </w:hyperlink>
+      <w:r>
+        <w:rPr>
+          <w:rFonts w:ascii="PT Sans" w:eastAsia="Times New Roman" w:hAnsi="PT Sans" w:cs="Times New Roman"/>
+          <w:color w:val="000000"/>
+          <w:sz w:val="27"/>
+          <w:szCs w:val="27"/>
+        </w:rPr>
+        <w:t> </w:t>
+      </w:r>
+      <w:r>
+        <w:rPr>
+          <w:rFonts w:ascii="PT Sans" w:eastAsia="Times New Roman" w:hAnsi="PT Sans" w:cs="Times New Roman"/>
+          <w:color w:val="000000"/>
+          <w:sz w:val="27"/>
+          <w:szCs w:val="27"/>
+        </w:rPr>
+        <w:br/>
+      </w:r>
+      <w:hyperlink r:id="rId50" w:history="1">
+        <w:r>
+          <w:rPr>
+            <w:rFonts w:ascii="PT Sans" w:eastAsia="Times New Roman" w:hAnsi="PT Sans" w:cs="Times New Roman"/>
+            <w:color w:val="0000FF"/>
+            <w:sz w:val="27"/>
+            <w:szCs w:val="27"/>
+          </w:rPr>
+          <w:t>Washington</w:t>
+        </w:r>
+      </w:hyperlink>
+      <w:r>
+        <w:rPr>
+          <w:rFonts w:ascii="PT Sans" w:eastAsia="Times New Roman" w:hAnsi="PT Sans" w:cs="Times New Roman"/>
+          <w:color w:val="000000"/>
+          <w:sz w:val="27"/>
+          <w:szCs w:val="27"/>
+        </w:rPr>
+        <w:t> </w:t>
+      </w:r>
+      <w:r>
+        <w:rPr>
+          <w:rFonts w:ascii="PT Sans" w:eastAsia="Times New Roman" w:hAnsi="PT Sans" w:cs="Times New Roman"/>
+          <w:color w:val="000000"/>
+          <w:sz w:val="27"/>
+          <w:szCs w:val="27"/>
+        </w:rPr>
+        <w:br/>
+      </w:r>
+      <w:hyperlink r:id="rId51" w:history="1">
+        <w:r>
+          <w:rPr>
+            <w:rFonts w:ascii="PT Sans" w:eastAsia="Times New Roman" w:hAnsi="PT Sans" w:cs="Times New Roman"/>
+            <w:color w:val="0000FF"/>
+            <w:sz w:val="27"/>
+            <w:szCs w:val="27"/>
+          </w:rPr>
+          <w:t>West Virginia</w:t>
+        </w:r>
+      </w:hyperlink>
+      <w:r>
+        <w:rPr>
+          <w:rFonts w:ascii="PT Sans" w:eastAsia="Times New Roman" w:hAnsi="PT Sans" w:cs="Times New Roman"/>
+          <w:color w:val="000000"/>
+          <w:sz w:val="27"/>
+          <w:szCs w:val="27"/>
+        </w:rPr>
+        <w:t> </w:t>
+      </w:r>
+      <w:r>
+        <w:rPr>
+          <w:rFonts w:ascii="PT Sans" w:eastAsia="Times New Roman" w:hAnsi="PT Sans" w:cs="Times New Roman"/>
+          <w:color w:val="000000"/>
+          <w:sz w:val="27"/>
+          <w:szCs w:val="27"/>
+        </w:rPr>
+        <w:br/>
+      </w:r>
+      <w:hyperlink r:id="rId52" w:history="1">
+        <w:r>
+          <w:rPr>
+            <w:rFonts w:ascii="PT Sans" w:eastAsia="Times New Roman" w:hAnsi="PT Sans" w:cs="Times New Roman"/>
+            <w:color w:val="0000FF"/>
+            <w:sz w:val="27"/>
+            <w:szCs w:val="27"/>
+          </w:rPr>
+          <w:t>Wisconsin</w:t>
+        </w:r>
+      </w:hyperlink>
+      <w:r>
+        <w:rPr>
+          <w:rFonts w:ascii="PT Sans" w:eastAsia="Times New Roman" w:hAnsi="PT Sans" w:cs="Times New Roman"/>
+          <w:color w:val="000000"/>
+          <w:sz w:val="27"/>
+          <w:szCs w:val="27"/>
+        </w:rPr>
+        <w:t> </w:t>
+      </w:r>
+      <w:r>
+        <w:rPr>
+          <w:rFonts w:ascii="PT Sans" w:eastAsia="Times New Roman" w:hAnsi="PT Sans" w:cs="Times New Roman"/>
+          <w:color w:val="000000"/>
+          <w:sz w:val="27"/>
+          <w:szCs w:val="27"/>
+        </w:rPr>
+        <w:br/>
+      </w:r>
+      <w:hyperlink r:id="rId53" w:history="1">
+        <w:r>
+          <w:rPr>
+            <w:rFonts w:ascii="PT Sans" w:eastAsia="Times New Roman" w:hAnsi="PT Sans" w:cs="Times New Roman"/>
+            <w:color w:val="0000FF"/>
+            <w:sz w:val="27"/>
+            <w:szCs w:val="27"/>
+          </w:rPr>
+          <w:t>Wyoming</w:t>
+        </w:r>
+      </w:hyperlink>
+    </w:p>
+    <w:bookmarkEnd w:id="0"/>
     <w:sectPr>
       <w:pgSz w:w="15840" w:h="12240" w:orient="landscape"/>
       <w:pgMar w:top="1800" w:right="1440" w:bottom="1800" w:left="1440" w:header="720" w:footer="720" w:gutter="0"/>
       <w:cols w:space="720"/>
       <w:docGrid w:linePitch="360"/>
-      <w:printerSettings r:id="rId5"/>
+      <w:printerSettings r:id="rId54"/>
     </w:sectPr>
   </w:body>
 </w:document>
@@ -897,6 +2366,39 @@
     <w:semiHidden/>
     <w:unhideWhenUsed/>
   </w:style>
+  <w:style w:type="paragraph" w:styleId="NormalWeb">
+    <w:name w:val="Normal (Web)"/>
+    <w:basedOn w:val="Normal"/>
+    <w:uiPriority w:val="99"/>
+    <w:semiHidden/>
+    <w:unhideWhenUsed/>
+    <w:rsid w:val="001264B1"/>
+    <w:pPr>
+      <w:spacing w:before="100" w:beforeAutospacing="1" w:after="100" w:afterAutospacing="1"/>
+    </w:pPr>
+    <w:rPr>
+      <w:rFonts w:ascii="Times" w:hAnsi="Times" w:cs="Times New Roman"/>
+      <w:sz w:val="20"/>
+      <w:szCs w:val="20"/>
+    </w:rPr>
+  </w:style>
+  <w:style w:type="character" w:styleId="Hyperlink">
+    <w:name w:val="Hyperlink"/>
+    <w:basedOn w:val="DefaultParagraphFont"/>
+    <w:uiPriority w:val="99"/>
+    <w:semiHidden/>
+    <w:unhideWhenUsed/>
+    <w:rsid w:val="001264B1"/>
+    <w:rPr>
+      <w:color w:val="0000FF"/>
+      <w:u w:val="single"/>
+    </w:rPr>
+  </w:style>
+  <w:style w:type="character" w:customStyle="1" w:styleId="apple-converted-space">
+    <w:name w:val="apple-converted-space"/>
+    <w:basedOn w:val="DefaultParagraphFont"/>
+    <w:rsid w:val="001264B1"/>
+  </w:style>
 </w:styles>
 </file>
 
@@ -1082,6 +2584,39 @@
     <w:uiPriority w:val="99"/>
     <w:semiHidden/>
     <w:unhideWhenUsed/>
+  </w:style>
+  <w:style w:type="paragraph" w:styleId="NormalWeb">
+    <w:name w:val="Normal (Web)"/>
+    <w:basedOn w:val="Normal"/>
+    <w:uiPriority w:val="99"/>
+    <w:semiHidden/>
+    <w:unhideWhenUsed/>
+    <w:rsid w:val="001264B1"/>
+    <w:pPr>
+      <w:spacing w:before="100" w:beforeAutospacing="1" w:after="100" w:afterAutospacing="1"/>
+    </w:pPr>
+    <w:rPr>
+      <w:rFonts w:ascii="Times" w:hAnsi="Times" w:cs="Times New Roman"/>
+      <w:sz w:val="20"/>
+      <w:szCs w:val="20"/>
+    </w:rPr>
+  </w:style>
+  <w:style w:type="character" w:styleId="Hyperlink">
+    <w:name w:val="Hyperlink"/>
+    <w:basedOn w:val="DefaultParagraphFont"/>
+    <w:uiPriority w:val="99"/>
+    <w:semiHidden/>
+    <w:unhideWhenUsed/>
+    <w:rsid w:val="001264B1"/>
+    <w:rPr>
+      <w:color w:val="0000FF"/>
+      <w:u w:val="single"/>
+    </w:rPr>
+  </w:style>
+  <w:style w:type="character" w:customStyle="1" w:styleId="apple-converted-space">
+    <w:name w:val="apple-converted-space"/>
+    <w:basedOn w:val="DefaultParagraphFont"/>
+    <w:rsid w:val="001264B1"/>
   </w:style>
 </w:styles>
 </file>

</xml_diff>